<commit_message>
final DDL and DML
</commit_message>
<xml_diff>
--- a/Report/Report here.docx
+++ b/Report/Report here.docx
@@ -332,9 +332,9 @@
           <w:noProof/>
         </w:rPr>
         <w:drawing>
-          <wp:inline distT="0" distB="0" distL="0" distR="0" wp14:anchorId="1F5BFDDC" wp14:editId="6A19E755">
-            <wp:extent cx="6473100" cy="3118339"/>
-            <wp:effectExtent l="0" t="0" r="4445" b="6350"/>
+          <wp:inline distT="0" distB="0" distL="0" distR="0" wp14:anchorId="6EA04DD0" wp14:editId="5A41C26C">
+            <wp:extent cx="6464935" cy="3077308"/>
+            <wp:effectExtent l="0" t="0" r="0" b="8890"/>
             <wp:docPr id="1" name="Picture 1"/>
             <wp:cNvGraphicFramePr>
               <a:graphicFrameLocks xmlns:a="http://schemas.openxmlformats.org/drawingml/2006/main" noChangeAspect="1"/>
@@ -355,7 +355,7 @@
                   <pic:spPr>
                     <a:xfrm>
                       <a:off x="0" y="0"/>
-                      <a:ext cx="6516547" cy="3139269"/>
+                      <a:ext cx="6480908" cy="3084911"/>
                     </a:xfrm>
                     <a:prstGeom prst="rect">
                       <a:avLst/>
@@ -434,21 +434,7 @@
         <w:rPr>
           <w:lang w:val="en-US"/>
         </w:rPr>
-        <w:t xml:space="preserve">Primary key is </w:t>
-      </w:r>
-      <w:proofErr w:type="spellStart"/>
-      <w:r>
-        <w:rPr>
-          <w:lang w:val="en-US"/>
-        </w:rPr>
-        <w:t>member_id</w:t>
-      </w:r>
-      <w:proofErr w:type="spellEnd"/>
-      <w:r>
-        <w:rPr>
-          <w:lang w:val="en-US"/>
-        </w:rPr>
-        <w:t>. It is set to autogenerate the distinct values after every insertion. This table will be used to collect the information about the member</w:t>
+        <w:t>Primary key is member_id. It is set to autogenerate the distinct values after every insertion. This table will be used to collect the information about the member</w:t>
       </w:r>
       <w:r>
         <w:rPr>
@@ -474,19 +460,11 @@
           <w:lang w:val="en-US"/>
         </w:rPr>
       </w:pPr>
-      <w:proofErr w:type="spellStart"/>
-      <w:r>
-        <w:rPr>
-          <w:lang w:val="en-US"/>
-        </w:rPr>
-        <w:t>Member_id</w:t>
-      </w:r>
-      <w:proofErr w:type="spellEnd"/>
-      <w:r>
-        <w:rPr>
-          <w:lang w:val="en-US"/>
-        </w:rPr>
-        <w:t xml:space="preserve"> (primary key)</w:t>
+      <w:r>
+        <w:rPr>
+          <w:lang w:val="en-US"/>
+        </w:rPr>
+        <w:t>Member_id (primary key)</w:t>
       </w:r>
     </w:p>
     <w:p>
@@ -518,14 +496,12 @@
           <w:lang w:val="en-US"/>
         </w:rPr>
       </w:pPr>
-      <w:proofErr w:type="spellStart"/>
       <w:r>
         <w:rPr>
           <w:lang w:val="en-US"/>
         </w:rPr>
         <w:t>planID</w:t>
       </w:r>
-      <w:proofErr w:type="spellEnd"/>
     </w:p>
     <w:p>
       <w:pPr>
@@ -538,14 +514,12 @@
           <w:lang w:val="en-US"/>
         </w:rPr>
       </w:pPr>
-      <w:proofErr w:type="spellStart"/>
       <w:r>
         <w:rPr>
           <w:lang w:val="en-US"/>
         </w:rPr>
         <w:t>member_type</w:t>
       </w:r>
-      <w:proofErr w:type="spellEnd"/>
     </w:p>
     <w:p>
       <w:pPr>
@@ -594,19 +568,11 @@
           <w:lang w:val="en-US"/>
         </w:rPr>
       </w:pPr>
-      <w:proofErr w:type="spellStart"/>
-      <w:r>
-        <w:rPr>
-          <w:lang w:val="en-US"/>
-        </w:rPr>
-        <w:t>Workout_plan</w:t>
-      </w:r>
-      <w:proofErr w:type="spellEnd"/>
-      <w:r>
-        <w:rPr>
-          <w:lang w:val="en-US"/>
-        </w:rPr>
-        <w:t>:</w:t>
+      <w:r>
+        <w:rPr>
+          <w:lang w:val="en-US"/>
+        </w:rPr>
+        <w:t>Workout_plan:</w:t>
       </w:r>
     </w:p>
     <w:p>
@@ -620,27 +586,7 @@
         <w:rPr>
           <w:lang w:val="en-US"/>
         </w:rPr>
-        <w:t xml:space="preserve">Primary key is </w:t>
-      </w:r>
-      <w:proofErr w:type="spellStart"/>
-      <w:r>
-        <w:rPr>
-          <w:lang w:val="en-US"/>
-        </w:rPr>
-        <w:t>planID</w:t>
-      </w:r>
-      <w:proofErr w:type="spellEnd"/>
-      <w:r>
-        <w:rPr>
-          <w:lang w:val="en-US"/>
-        </w:rPr>
-        <w:t xml:space="preserve">. </w:t>
-      </w:r>
-      <w:r>
-        <w:rPr>
-          <w:lang w:val="en-US"/>
-        </w:rPr>
-        <w:t>It is set to autogenerate the distinct values after every insertion.</w:t>
+        <w:t>Primary key is planID. It is set to autogenerate the distinct values after every insertion.</w:t>
       </w:r>
       <w:r>
         <w:rPr>
@@ -660,19 +606,11 @@
           <w:lang w:val="en-US"/>
         </w:rPr>
       </w:pPr>
-      <w:proofErr w:type="spellStart"/>
-      <w:r>
-        <w:rPr>
-          <w:lang w:val="en-US"/>
-        </w:rPr>
-        <w:t>planID</w:t>
-      </w:r>
-      <w:proofErr w:type="spellEnd"/>
-      <w:r>
-        <w:rPr>
-          <w:lang w:val="en-US"/>
-        </w:rPr>
-        <w:t xml:space="preserve"> (primary key)</w:t>
+      <w:r>
+        <w:rPr>
+          <w:lang w:val="en-US"/>
+        </w:rPr>
+        <w:t>planID (primary key)</w:t>
       </w:r>
     </w:p>
     <w:p>
@@ -686,14 +624,12 @@
           <w:lang w:val="en-US"/>
         </w:rPr>
       </w:pPr>
-      <w:proofErr w:type="spellStart"/>
       <w:r>
         <w:rPr>
           <w:lang w:val="en-US"/>
         </w:rPr>
         <w:t>workout_name</w:t>
       </w:r>
-      <w:proofErr w:type="spellEnd"/>
     </w:p>
     <w:p>
       <w:pPr>
@@ -706,28 +642,12 @@
           <w:lang w:val="en-US"/>
         </w:rPr>
       </w:pPr>
-      <w:proofErr w:type="spellStart"/>
-      <w:r>
-        <w:rPr>
-          <w:lang w:val="en-US"/>
-        </w:rPr>
-        <w:t>Diet_id</w:t>
-      </w:r>
-      <w:proofErr w:type="spellEnd"/>
-      <w:r>
-        <w:rPr>
-          <w:lang w:val="en-US"/>
-        </w:rPr>
-        <w:t xml:space="preserve"> (foreign </w:t>
-      </w:r>
-      <w:proofErr w:type="gramStart"/>
-      <w:r>
-        <w:rPr>
-          <w:lang w:val="en-US"/>
-        </w:rPr>
-        <w:t>key )</w:t>
-      </w:r>
-      <w:proofErr w:type="gramEnd"/>
+      <w:r>
+        <w:rPr>
+          <w:lang w:val="en-US"/>
+        </w:rPr>
+        <w:t>Diet_id (foreign key )</w:t>
+      </w:r>
     </w:p>
     <w:p>
       <w:pPr>
@@ -776,7 +696,6 @@
           <w:lang w:val="en-US"/>
         </w:rPr>
       </w:pPr>
-      <w:proofErr w:type="spellStart"/>
       <w:r>
         <w:rPr>
           <w:lang w:val="en-US"/>
@@ -784,7 +703,6 @@
         <w:lastRenderedPageBreak/>
         <w:t>Plan_type</w:t>
       </w:r>
-      <w:proofErr w:type="spellEnd"/>
     </w:p>
     <w:p>
       <w:pPr>
@@ -815,14 +733,12 @@
           <w:lang w:val="en-US"/>
         </w:rPr>
       </w:pPr>
-      <w:proofErr w:type="spellStart"/>
       <w:r>
         <w:rPr>
           <w:lang w:val="en-US"/>
         </w:rPr>
         <w:t>Muscle_workout:</w:t>
       </w:r>
-      <w:proofErr w:type="spellEnd"/>
     </w:p>
     <w:p>
       <w:pPr>
@@ -831,7 +747,6 @@
           <w:lang w:val="en-US"/>
         </w:rPr>
       </w:pPr>
-      <w:proofErr w:type="spellStart"/>
       <w:r>
         <w:rPr>
           <w:lang w:val="en-US"/>
@@ -844,7 +759,6 @@
         </w:rPr>
         <w:t>lanID</w:t>
       </w:r>
-      <w:proofErr w:type="spellEnd"/>
       <w:r>
         <w:rPr>
           <w:lang w:val="en-US"/>
@@ -881,19 +795,11 @@
           <w:lang w:val="en-US"/>
         </w:rPr>
       </w:pPr>
-      <w:proofErr w:type="spellStart"/>
-      <w:r>
-        <w:rPr>
-          <w:lang w:val="en-US"/>
-        </w:rPr>
-        <w:t>planID</w:t>
-      </w:r>
-      <w:proofErr w:type="spellEnd"/>
-      <w:r>
-        <w:rPr>
-          <w:lang w:val="en-US"/>
-        </w:rPr>
-        <w:t xml:space="preserve"> (composite primary key)</w:t>
+      <w:r>
+        <w:rPr>
+          <w:lang w:val="en-US"/>
+        </w:rPr>
+        <w:t>planID (composite primary key)</w:t>
       </w:r>
     </w:p>
     <w:p>
@@ -907,25 +813,11 @@
           <w:lang w:val="en-US"/>
         </w:rPr>
       </w:pPr>
-      <w:proofErr w:type="spellStart"/>
-      <w:r>
-        <w:rPr>
-          <w:lang w:val="en-US"/>
-        </w:rPr>
-        <w:t>muscle_group</w:t>
-      </w:r>
-      <w:proofErr w:type="spellEnd"/>
-      <w:r>
-        <w:rPr>
-          <w:lang w:val="en-US"/>
-        </w:rPr>
-        <w:t xml:space="preserve"> </w:t>
-      </w:r>
-      <w:r>
-        <w:rPr>
-          <w:lang w:val="en-US"/>
-        </w:rPr>
-        <w:t>(composite primary key)</w:t>
+      <w:r>
+        <w:rPr>
+          <w:lang w:val="en-US"/>
+        </w:rPr>
+        <w:t>muscle_group (composite primary key)</w:t>
       </w:r>
     </w:p>
     <w:p>
@@ -975,19 +867,11 @@
           <w:lang w:val="en-US"/>
         </w:rPr>
       </w:pPr>
-      <w:proofErr w:type="spellStart"/>
-      <w:r>
-        <w:rPr>
-          <w:lang w:val="en-US"/>
-        </w:rPr>
-        <w:t>Muscle_group</w:t>
-      </w:r>
-      <w:proofErr w:type="spellEnd"/>
-      <w:r>
-        <w:rPr>
-          <w:lang w:val="en-US"/>
-        </w:rPr>
-        <w:t>:</w:t>
+      <w:r>
+        <w:rPr>
+          <w:lang w:val="en-US"/>
+        </w:rPr>
+        <w:t>Muscle_group:</w:t>
       </w:r>
     </w:p>
     <w:p>
@@ -998,19 +882,11 @@
           <w:lang w:val="en-US"/>
         </w:rPr>
       </w:pPr>
-      <w:proofErr w:type="spellStart"/>
-      <w:r>
-        <w:rPr>
-          <w:lang w:val="en-US"/>
-        </w:rPr>
-        <w:t>Muscle_group</w:t>
-      </w:r>
-      <w:proofErr w:type="spellEnd"/>
-      <w:r>
-        <w:rPr>
-          <w:lang w:val="en-US"/>
-        </w:rPr>
-        <w:t xml:space="preserve"> is the primary key in this table. This table contains the description and the exercise name of the targeted muscle group.</w:t>
+      <w:r>
+        <w:rPr>
+          <w:lang w:val="en-US"/>
+        </w:rPr>
+        <w:t>Muscle_group is the primary key in this table. This table contains the description and the exercise name of the targeted muscle group.</w:t>
       </w:r>
     </w:p>
     <w:p>
@@ -1024,37 +900,11 @@
           <w:lang w:val="en-US"/>
         </w:rPr>
       </w:pPr>
-      <w:proofErr w:type="spellStart"/>
-      <w:r>
-        <w:rPr>
-          <w:lang w:val="en-US"/>
-        </w:rPr>
-        <w:t>Muscle_group</w:t>
-      </w:r>
-      <w:proofErr w:type="spellEnd"/>
-      <w:r>
-        <w:rPr>
-          <w:lang w:val="en-US"/>
-        </w:rPr>
-        <w:t xml:space="preserve"> </w:t>
-      </w:r>
-      <w:r>
-        <w:rPr>
-          <w:lang w:val="en-US"/>
-        </w:rPr>
-        <w:t>(</w:t>
-      </w:r>
-      <w:r>
-        <w:rPr>
-          <w:lang w:val="en-US"/>
-        </w:rPr>
-        <w:t>primary key</w:t>
-      </w:r>
-      <w:r>
-        <w:rPr>
-          <w:lang w:val="en-US"/>
-        </w:rPr>
-        <w:t>)</w:t>
+      <w:r>
+        <w:rPr>
+          <w:lang w:val="en-US"/>
+        </w:rPr>
+        <w:t>Muscle_group (primary key)</w:t>
       </w:r>
     </w:p>
     <w:p>
@@ -1086,14 +936,12 @@
           <w:lang w:val="en-US"/>
         </w:rPr>
       </w:pPr>
-      <w:proofErr w:type="spellStart"/>
       <w:r>
         <w:rPr>
           <w:lang w:val="en-US"/>
         </w:rPr>
         <w:t>Exercise_name</w:t>
       </w:r>
-      <w:proofErr w:type="spellEnd"/>
     </w:p>
     <w:p>
       <w:pPr>
@@ -1121,19 +969,11 @@
           <w:lang w:val="en-US"/>
         </w:rPr>
       </w:pPr>
-      <w:proofErr w:type="spellStart"/>
-      <w:r>
-        <w:rPr>
-          <w:lang w:val="en-US"/>
-        </w:rPr>
-        <w:t>Exercise_name</w:t>
-      </w:r>
-      <w:proofErr w:type="spellEnd"/>
-      <w:r>
-        <w:rPr>
-          <w:lang w:val="en-US"/>
-        </w:rPr>
-        <w:t xml:space="preserve"> is the primary key in this table. This table stores the descriptions of the exercises to be performed.</w:t>
+      <w:r>
+        <w:rPr>
+          <w:lang w:val="en-US"/>
+        </w:rPr>
+        <w:t>Exercise_name is the primary key in this table. This table stores the descriptions of the exercises to be performed.</w:t>
       </w:r>
     </w:p>
     <w:p>
@@ -1147,19 +987,11 @@
           <w:lang w:val="en-US"/>
         </w:rPr>
       </w:pPr>
-      <w:proofErr w:type="spellStart"/>
-      <w:r>
-        <w:rPr>
-          <w:lang w:val="en-US"/>
-        </w:rPr>
-        <w:t>Exercise_name</w:t>
-      </w:r>
-      <w:proofErr w:type="spellEnd"/>
-      <w:r>
-        <w:rPr>
-          <w:lang w:val="en-US"/>
-        </w:rPr>
-        <w:t xml:space="preserve"> (primary key)</w:t>
+      <w:r>
+        <w:rPr>
+          <w:lang w:val="en-US"/>
+        </w:rPr>
+        <w:t>Exercise_name (primary key)</w:t>
       </w:r>
     </w:p>
     <w:p>
@@ -1191,14 +1023,12 @@
           <w:lang w:val="en-US"/>
         </w:rPr>
       </w:pPr>
-      <w:proofErr w:type="spellStart"/>
       <w:r>
         <w:rPr>
           <w:lang w:val="en-US"/>
         </w:rPr>
         <w:t>Exercise_equipment</w:t>
       </w:r>
-      <w:proofErr w:type="spellEnd"/>
     </w:p>
     <w:p>
       <w:pPr>
@@ -1211,14 +1041,12 @@
           <w:lang w:val="en-US"/>
         </w:rPr>
       </w:pPr>
-      <w:proofErr w:type="spellStart"/>
       <w:r>
         <w:rPr>
           <w:lang w:val="en-US"/>
         </w:rPr>
         <w:t>Exercise_time</w:t>
       </w:r>
-      <w:proofErr w:type="spellEnd"/>
     </w:p>
     <w:p>
       <w:pPr>
@@ -1246,37 +1074,11 @@
           <w:lang w:val="en-US"/>
         </w:rPr>
       </w:pPr>
-      <w:proofErr w:type="spellStart"/>
-      <w:r>
-        <w:rPr>
-          <w:lang w:val="en-US"/>
-        </w:rPr>
-        <w:t>Equipment_name</w:t>
-      </w:r>
-      <w:proofErr w:type="spellEnd"/>
-      <w:r>
-        <w:rPr>
-          <w:lang w:val="en-US"/>
-        </w:rPr>
-        <w:t xml:space="preserve"> is the primary key in this table. </w:t>
-      </w:r>
-      <w:r>
-        <w:rPr>
-          <w:lang w:val="en-US"/>
-        </w:rPr>
-        <w:t xml:space="preserve">This table stores the descriptions of the </w:t>
-      </w:r>
-      <w:r>
-        <w:rPr>
-          <w:lang w:val="en-US"/>
-        </w:rPr>
-        <w:t>equipment on which the exercise is</w:t>
-      </w:r>
-      <w:r>
-        <w:rPr>
-          <w:lang w:val="en-US"/>
-        </w:rPr>
-        <w:t xml:space="preserve"> to be performed.</w:t>
+      <w:r>
+        <w:rPr>
+          <w:lang w:val="en-US"/>
+        </w:rPr>
+        <w:t>Equipment_name is the primary key in this table. This table stores the descriptions of the equipment on which the exercise is to be performed.</w:t>
       </w:r>
     </w:p>
     <w:p>
@@ -1290,19 +1092,11 @@
           <w:lang w:val="en-US"/>
         </w:rPr>
       </w:pPr>
-      <w:proofErr w:type="spellStart"/>
-      <w:r>
-        <w:rPr>
-          <w:lang w:val="en-US"/>
-        </w:rPr>
-        <w:t>Equipment_name</w:t>
-      </w:r>
-      <w:proofErr w:type="spellEnd"/>
-      <w:r>
-        <w:rPr>
-          <w:lang w:val="en-US"/>
-        </w:rPr>
-        <w:t xml:space="preserve"> (primary key)</w:t>
+      <w:r>
+        <w:rPr>
+          <w:lang w:val="en-US"/>
+        </w:rPr>
+        <w:t>Equipment_name (primary key)</w:t>
       </w:r>
     </w:p>
     <w:p>
@@ -1316,14 +1110,12 @@
           <w:lang w:val="en-US"/>
         </w:rPr>
       </w:pPr>
-      <w:proofErr w:type="spellStart"/>
       <w:r>
         <w:rPr>
           <w:lang w:val="en-US"/>
         </w:rPr>
         <w:t>Equipment_details</w:t>
       </w:r>
-      <w:proofErr w:type="spellEnd"/>
     </w:p>
     <w:p>
       <w:pPr>
@@ -1340,13 +1132,7 @@
         <w:rPr>
           <w:lang w:val="en-US"/>
         </w:rPr>
-        <w:t>log</w:t>
-      </w:r>
-      <w:r>
-        <w:rPr>
-          <w:lang w:val="en-US"/>
-        </w:rPr>
-        <w:t>:</w:t>
+        <w:t>log:</w:t>
       </w:r>
     </w:p>
     <w:p>
@@ -1361,19 +1147,7 @@
         <w:rPr>
           <w:lang w:val="en-US"/>
         </w:rPr>
-        <w:t>Sr</w:t>
-      </w:r>
-      <w:r>
-        <w:rPr>
-          <w:lang w:val="en-US"/>
-        </w:rPr>
-        <w:t xml:space="preserve"> is the primary key in this table. It is set to autogenerate the distinct values after every insertion.</w:t>
-      </w:r>
-      <w:r>
-        <w:rPr>
-          <w:lang w:val="en-US"/>
-        </w:rPr>
-        <w:t xml:space="preserve"> This table maintains the log of each member</w:t>
+        <w:t>Sr is the primary key in this table. It is set to autogenerate the distinct values after every insertion. This table maintains the log of each member</w:t>
       </w:r>
     </w:p>
     <w:p>
@@ -1391,13 +1165,7 @@
         <w:rPr>
           <w:lang w:val="en-US"/>
         </w:rPr>
-        <w:t xml:space="preserve">SR </w:t>
-      </w:r>
-      <w:r>
-        <w:rPr>
-          <w:lang w:val="en-US"/>
-        </w:rPr>
-        <w:t>(primary key)</w:t>
+        <w:t>SR (primary key)</w:t>
       </w:r>
     </w:p>
     <w:p>
@@ -1411,19 +1179,11 @@
           <w:lang w:val="en-US"/>
         </w:rPr>
       </w:pPr>
-      <w:proofErr w:type="spellStart"/>
-      <w:r>
-        <w:rPr>
-          <w:lang w:val="en-US"/>
-        </w:rPr>
-        <w:t>Member_id</w:t>
-      </w:r>
-      <w:proofErr w:type="spellEnd"/>
-      <w:r>
-        <w:rPr>
-          <w:lang w:val="en-US"/>
-        </w:rPr>
-        <w:t xml:space="preserve"> (foreign key)</w:t>
+      <w:r>
+        <w:rPr>
+          <w:lang w:val="en-US"/>
+        </w:rPr>
+        <w:t>Member_id (foreign key)</w:t>
       </w:r>
     </w:p>
     <w:p>
@@ -1437,14 +1197,12 @@
           <w:lang w:val="en-US"/>
         </w:rPr>
       </w:pPr>
-      <w:proofErr w:type="spellStart"/>
       <w:r>
         <w:rPr>
           <w:lang w:val="en-US"/>
         </w:rPr>
         <w:t>Workout_perc</w:t>
       </w:r>
-      <w:proofErr w:type="spellEnd"/>
     </w:p>
     <w:p>
       <w:pPr>
@@ -1457,14 +1215,12 @@
           <w:lang w:val="en-US"/>
         </w:rPr>
       </w:pPr>
-      <w:proofErr w:type="spellStart"/>
       <w:r>
         <w:rPr>
           <w:lang w:val="en-US"/>
         </w:rPr>
         <w:t>Diet_perc</w:t>
       </w:r>
-      <w:proofErr w:type="spellEnd"/>
     </w:p>
     <w:p>
       <w:pPr>
@@ -1513,14 +1269,12 @@
           <w:lang w:val="en-US"/>
         </w:rPr>
       </w:pPr>
-      <w:proofErr w:type="spellStart"/>
       <w:r>
         <w:rPr>
           <w:lang w:val="en-US"/>
         </w:rPr>
         <w:t>Muscle_mass</w:t>
       </w:r>
-      <w:proofErr w:type="spellEnd"/>
     </w:p>
     <w:p>
       <w:pPr>
@@ -1557,7 +1311,6 @@
           <w:lang w:val="en-US"/>
         </w:rPr>
       </w:pPr>
-      <w:proofErr w:type="spellStart"/>
       <w:r>
         <w:rPr>
           <w:lang w:val="en-US"/>
@@ -1574,14 +1327,7 @@
         <w:rPr>
           <w:lang w:val="en-US"/>
         </w:rPr>
-        <w:t>plan</w:t>
-      </w:r>
-      <w:proofErr w:type="spellEnd"/>
-      <w:r>
-        <w:rPr>
-          <w:lang w:val="en-US"/>
-        </w:rPr>
-        <w:t>:</w:t>
+        <w:t>plan:</w:t>
       </w:r>
     </w:p>
     <w:p>
@@ -1592,31 +1338,11 @@
           <w:lang w:val="en-US"/>
         </w:rPr>
       </w:pPr>
-      <w:proofErr w:type="spellStart"/>
-      <w:r>
-        <w:rPr>
-          <w:lang w:val="en-US"/>
-        </w:rPr>
-        <w:t>Diet_id</w:t>
-      </w:r>
-      <w:proofErr w:type="spellEnd"/>
-      <w:r>
-        <w:rPr>
-          <w:lang w:val="en-US"/>
-        </w:rPr>
-        <w:t xml:space="preserve"> is the primary key in this table. This table stores the descriptions of the </w:t>
-      </w:r>
-      <w:r>
-        <w:rPr>
-          <w:lang w:val="en-US"/>
-        </w:rPr>
-        <w:t>diet plans predefined</w:t>
-      </w:r>
-      <w:r>
-        <w:rPr>
-          <w:lang w:val="en-US"/>
-        </w:rPr>
-        <w:t>.</w:t>
+      <w:r>
+        <w:rPr>
+          <w:lang w:val="en-US"/>
+        </w:rPr>
+        <w:t>Diet_id is the primary key in this table. This table stores the descriptions of the diet plans predefined.</w:t>
       </w:r>
     </w:p>
     <w:p>
@@ -1630,37 +1356,11 @@
           <w:lang w:val="en-US"/>
         </w:rPr>
       </w:pPr>
-      <w:proofErr w:type="spellStart"/>
-      <w:r>
-        <w:rPr>
-          <w:lang w:val="en-US"/>
-        </w:rPr>
-        <w:t>diet</w:t>
-      </w:r>
-      <w:r>
-        <w:rPr>
-          <w:lang w:val="en-US"/>
-        </w:rPr>
-        <w:t>_</w:t>
-      </w:r>
-      <w:r>
-        <w:rPr>
-          <w:lang w:val="en-US"/>
-        </w:rPr>
-        <w:t>id</w:t>
-      </w:r>
-      <w:proofErr w:type="spellEnd"/>
-      <w:r>
-        <w:rPr>
-          <w:lang w:val="en-US"/>
-        </w:rPr>
-        <w:t xml:space="preserve"> </w:t>
-      </w:r>
-      <w:r>
-        <w:rPr>
-          <w:lang w:val="en-US"/>
-        </w:rPr>
-        <w:t>(primary key)</w:t>
+      <w:r>
+        <w:rPr>
+          <w:lang w:val="en-US"/>
+        </w:rPr>
+        <w:t>diet_id (primary key)</w:t>
       </w:r>
     </w:p>
     <w:p>
@@ -1674,7 +1374,6 @@
           <w:lang w:val="en-US"/>
         </w:rPr>
       </w:pPr>
-      <w:proofErr w:type="spellStart"/>
       <w:r>
         <w:rPr>
           <w:lang w:val="en-US"/>
@@ -1687,7 +1386,6 @@
         </w:rPr>
         <w:t>name</w:t>
       </w:r>
-      <w:proofErr w:type="spellEnd"/>
     </w:p>
     <w:p>
       <w:pPr>
@@ -1700,14 +1398,12 @@
           <w:lang w:val="en-US"/>
         </w:rPr>
       </w:pPr>
-      <w:proofErr w:type="spellStart"/>
       <w:r>
         <w:rPr>
           <w:lang w:val="en-US"/>
         </w:rPr>
         <w:t>diet_weeks</w:t>
       </w:r>
-      <w:proofErr w:type="spellEnd"/>
     </w:p>
     <w:p>
       <w:pPr>
@@ -1720,14 +1416,12 @@
           <w:lang w:val="en-US"/>
         </w:rPr>
       </w:pPr>
-      <w:proofErr w:type="spellStart"/>
       <w:r>
         <w:rPr>
           <w:lang w:val="en-US"/>
         </w:rPr>
         <w:t>diet_type</w:t>
       </w:r>
-      <w:proofErr w:type="spellEnd"/>
     </w:p>
     <w:p>
       <w:pPr>
@@ -1740,25 +1434,11 @@
           <w:lang w:val="en-US"/>
         </w:rPr>
       </w:pPr>
-      <w:proofErr w:type="spellStart"/>
-      <w:r>
-        <w:rPr>
-          <w:lang w:val="en-US"/>
-        </w:rPr>
-        <w:t>nutrient_</w:t>
-      </w:r>
-      <w:r>
-        <w:rPr>
-          <w:lang w:val="en-US"/>
-        </w:rPr>
-        <w:t>Diet</w:t>
-      </w:r>
-      <w:proofErr w:type="spellEnd"/>
-      <w:r>
-        <w:rPr>
-          <w:lang w:val="en-US"/>
-        </w:rPr>
-        <w:t>:</w:t>
+      <w:r>
+        <w:rPr>
+          <w:lang w:val="en-US"/>
+        </w:rPr>
+        <w:t>nutrient_Diet:</w:t>
       </w:r>
     </w:p>
     <w:p>
@@ -1769,56 +1449,12 @@
           <w:lang w:val="en-US"/>
         </w:rPr>
       </w:pPr>
-      <w:proofErr w:type="spellStart"/>
       <w:r>
         <w:rPr>
           <w:lang w:val="en-US"/>
         </w:rPr>
         <w:lastRenderedPageBreak/>
-        <w:t>Diet_id</w:t>
-      </w:r>
-      <w:proofErr w:type="spellEnd"/>
-      <w:r>
-        <w:rPr>
-          <w:lang w:val="en-US"/>
-        </w:rPr>
-        <w:t xml:space="preserve"> </w:t>
-      </w:r>
-      <w:r>
-        <w:rPr>
-          <w:lang w:val="en-US"/>
-        </w:rPr>
-        <w:t>and day are composite</w:t>
-      </w:r>
-      <w:r>
-        <w:rPr>
-          <w:lang w:val="en-US"/>
-        </w:rPr>
-        <w:t xml:space="preserve"> primary key</w:t>
-      </w:r>
-      <w:r>
-        <w:rPr>
-          <w:lang w:val="en-US"/>
-        </w:rPr>
-        <w:t>s</w:t>
-      </w:r>
-      <w:r>
-        <w:rPr>
-          <w:lang w:val="en-US"/>
-        </w:rPr>
-        <w:t xml:space="preserve"> in this table. This table stores the descriptions of the </w:t>
-      </w:r>
-      <w:r>
-        <w:rPr>
-          <w:lang w:val="en-US"/>
-        </w:rPr>
-        <w:t>day number, the diet has to be followed</w:t>
-      </w:r>
-      <w:r>
-        <w:rPr>
-          <w:lang w:val="en-US"/>
-        </w:rPr>
-        <w:t>.</w:t>
+        <w:t>Diet_id and day are composite primary keys in this table. This table stores the descriptions of the day number, the diet has to be followed.</w:t>
       </w:r>
     </w:p>
     <w:p>
@@ -1832,31 +1468,11 @@
           <w:lang w:val="en-US"/>
         </w:rPr>
       </w:pPr>
-      <w:proofErr w:type="spellStart"/>
-      <w:r>
-        <w:rPr>
-          <w:lang w:val="en-US"/>
-        </w:rPr>
-        <w:t>diet_id</w:t>
-      </w:r>
-      <w:proofErr w:type="spellEnd"/>
-      <w:r>
-        <w:rPr>
-          <w:lang w:val="en-US"/>
-        </w:rPr>
-        <w:t xml:space="preserve"> (</w:t>
-      </w:r>
-      <w:r>
-        <w:rPr>
-          <w:lang w:val="en-US"/>
-        </w:rPr>
-        <w:t xml:space="preserve">composite </w:t>
-      </w:r>
-      <w:r>
-        <w:rPr>
-          <w:lang w:val="en-US"/>
-        </w:rPr>
-        <w:t>primary key)</w:t>
+      <w:r>
+        <w:rPr>
+          <w:lang w:val="en-US"/>
+        </w:rPr>
+        <w:t>diet_id (composite primary key)</w:t>
       </w:r>
     </w:p>
     <w:p>
@@ -1894,19 +1510,11 @@
           <w:lang w:val="en-US"/>
         </w:rPr>
       </w:pPr>
-      <w:proofErr w:type="spellStart"/>
-      <w:r>
-        <w:rPr>
-          <w:lang w:val="en-US"/>
-        </w:rPr>
-        <w:t>nutrient_name</w:t>
-      </w:r>
-      <w:proofErr w:type="spellEnd"/>
-      <w:r>
-        <w:rPr>
-          <w:lang w:val="en-US"/>
-        </w:rPr>
-        <w:t xml:space="preserve"> (foreign key)</w:t>
+      <w:r>
+        <w:rPr>
+          <w:lang w:val="en-US"/>
+        </w:rPr>
+        <w:t>nutrient_name (foreign key)</w:t>
       </w:r>
     </w:p>
     <w:p>
@@ -1924,13 +1532,7 @@
         <w:rPr>
           <w:lang w:val="en-US"/>
         </w:rPr>
-        <w:t>Nutrition</w:t>
-      </w:r>
-      <w:r>
-        <w:rPr>
-          <w:lang w:val="en-US"/>
-        </w:rPr>
-        <w:t>:</w:t>
+        <w:t>Nutrition:</w:t>
       </w:r>
     </w:p>
     <w:p>
@@ -1941,31 +1543,11 @@
           <w:lang w:val="en-US"/>
         </w:rPr>
       </w:pPr>
-      <w:proofErr w:type="spellStart"/>
-      <w:r>
-        <w:rPr>
-          <w:lang w:val="en-US"/>
-        </w:rPr>
-        <w:t>Nutrient_name</w:t>
-      </w:r>
-      <w:proofErr w:type="spellEnd"/>
-      <w:r>
-        <w:rPr>
-          <w:lang w:val="en-US"/>
-        </w:rPr>
-        <w:t xml:space="preserve"> is the primary key in this table. This table stores the description of the </w:t>
-      </w:r>
-      <w:r>
-        <w:rPr>
-          <w:lang w:val="en-US"/>
-        </w:rPr>
-        <w:t>calories and meals of the day</w:t>
-      </w:r>
-      <w:r>
-        <w:rPr>
-          <w:lang w:val="en-US"/>
-        </w:rPr>
-        <w:t>.</w:t>
+      <w:r>
+        <w:rPr>
+          <w:lang w:val="en-US"/>
+        </w:rPr>
+        <w:t>Nutrient_name is the primary key in this table. This table stores the description of the calories and meals of the day.</w:t>
       </w:r>
     </w:p>
     <w:p>
@@ -1979,19 +1561,11 @@
           <w:lang w:val="en-US"/>
         </w:rPr>
       </w:pPr>
-      <w:proofErr w:type="spellStart"/>
-      <w:r>
-        <w:rPr>
-          <w:lang w:val="en-US"/>
-        </w:rPr>
-        <w:t>Nutrient_name</w:t>
-      </w:r>
-      <w:proofErr w:type="spellEnd"/>
-      <w:r>
-        <w:rPr>
-          <w:lang w:val="en-US"/>
-        </w:rPr>
-        <w:t xml:space="preserve"> (primary key)</w:t>
+      <w:r>
+        <w:rPr>
+          <w:lang w:val="en-US"/>
+        </w:rPr>
+        <w:t>Nutrient_name (primary key)</w:t>
       </w:r>
     </w:p>
     <w:p>
@@ -2063,12 +1637,19 @@
       <w:r>
         <w:rPr>
           <w:noProof/>
+          <w:lang w:val="en-US"/>
+        </w:rPr>
+        <w:t>s</w:t>
+      </w:r>
+      <w:r>
+        <w:rPr>
+          <w:noProof/>
         </w:rPr>
         <w:drawing>
-          <wp:inline distT="0" distB="0" distL="0" distR="0" wp14:anchorId="7DE10C74" wp14:editId="3A43BEF8">
-            <wp:extent cx="6553835" cy="3681046"/>
-            <wp:effectExtent l="0" t="0" r="0" b="0"/>
-            <wp:docPr id="2" name="Picture 2"/>
+          <wp:inline distT="0" distB="0" distL="0" distR="0" wp14:anchorId="776FDDD1" wp14:editId="5C75DC70">
+            <wp:extent cx="6523119" cy="3534507"/>
+            <wp:effectExtent l="0" t="0" r="0" b="8890"/>
+            <wp:docPr id="3" name="Picture 3"/>
             <wp:cNvGraphicFramePr>
               <a:graphicFrameLocks xmlns:a="http://schemas.openxmlformats.org/drawingml/2006/main" noChangeAspect="1"/>
             </wp:cNvGraphicFramePr>
@@ -2088,7 +1669,7 @@
                   <pic:spPr>
                     <a:xfrm>
                       <a:off x="0" y="0"/>
-                      <a:ext cx="6569372" cy="3689772"/>
+                      <a:ext cx="6542307" cy="3544904"/>
                     </a:xfrm>
                     <a:prstGeom prst="rect">
                       <a:avLst/>
@@ -2134,16 +1715,1022 @@
     <w:p>
       <w:pPr>
         <w:rPr>
-          <w:lang w:val="en-US"/>
-        </w:rPr>
-      </w:pPr>
-    </w:p>
-    <w:p>
-      <w:pPr>
-        <w:rPr>
-          <w:lang w:val="en-US"/>
-        </w:rPr>
-      </w:pPr>
+          <w:rStyle w:val="IntenseReference"/>
+          <w:sz w:val="28"/>
+          <w:szCs w:val="28"/>
+        </w:rPr>
+      </w:pPr>
+    </w:p>
+    <w:p>
+      <w:pPr>
+        <w:rPr>
+          <w:rStyle w:val="IntenseReference"/>
+          <w:sz w:val="28"/>
+          <w:szCs w:val="28"/>
+        </w:rPr>
+      </w:pPr>
+    </w:p>
+    <w:p>
+      <w:pPr>
+        <w:rPr>
+          <w:rStyle w:val="IntenseReference"/>
+          <w:sz w:val="28"/>
+          <w:szCs w:val="28"/>
+        </w:rPr>
+      </w:pPr>
+    </w:p>
+    <w:p>
+      <w:pPr>
+        <w:rPr>
+          <w:rStyle w:val="IntenseReference"/>
+          <w:sz w:val="28"/>
+          <w:szCs w:val="28"/>
+        </w:rPr>
+      </w:pPr>
+    </w:p>
+    <w:p>
+      <w:pPr>
+        <w:rPr>
+          <w:rStyle w:val="IntenseReference"/>
+          <w:sz w:val="28"/>
+          <w:szCs w:val="28"/>
+        </w:rPr>
+      </w:pPr>
+    </w:p>
+    <w:p>
+      <w:pPr>
+        <w:rPr>
+          <w:rStyle w:val="IntenseReference"/>
+          <w:sz w:val="28"/>
+          <w:szCs w:val="28"/>
+        </w:rPr>
+      </w:pPr>
+    </w:p>
+    <w:p>
+      <w:pPr>
+        <w:pStyle w:val="ListParagraph"/>
+        <w:numPr>
+          <w:ilvl w:val="0"/>
+          <w:numId w:val="1"/>
+        </w:numPr>
+        <w:rPr>
+          <w:rStyle w:val="IntenseReference"/>
+          <w:sz w:val="28"/>
+          <w:szCs w:val="28"/>
+        </w:rPr>
+      </w:pPr>
+      <w:r>
+        <w:rPr>
+          <w:rStyle w:val="IntenseReference"/>
+          <w:sz w:val="28"/>
+          <w:szCs w:val="28"/>
+          <w:lang w:val="en-US"/>
+        </w:rPr>
+        <w:lastRenderedPageBreak/>
+        <w:t>tables description:</w:t>
+      </w:r>
+    </w:p>
+    <w:p>
+      <w:pPr>
+        <w:rPr>
+          <w:rStyle w:val="IntenseReference"/>
+          <w:sz w:val="28"/>
+          <w:szCs w:val="28"/>
+        </w:rPr>
+      </w:pPr>
+    </w:p>
+    <w:p>
+      <w:pPr>
+        <w:pStyle w:val="ListParagraph"/>
+        <w:numPr>
+          <w:ilvl w:val="0"/>
+          <w:numId w:val="10"/>
+        </w:numPr>
+        <w:rPr>
+          <w:lang w:val="en-US"/>
+        </w:rPr>
+      </w:pPr>
+      <w:r>
+        <w:rPr>
+          <w:lang w:val="en-US"/>
+        </w:rPr>
+        <w:t>Nutrition</w:t>
+      </w:r>
+    </w:p>
+    <w:p>
+      <w:pPr>
+        <w:rPr>
+          <w:lang w:val="en-US"/>
+        </w:rPr>
+      </w:pPr>
+      <w:r>
+        <w:rPr>
+          <w:noProof/>
+        </w:rPr>
+        <w:drawing>
+          <wp:inline distT="0" distB="0" distL="0" distR="0" wp14:anchorId="2D27B203" wp14:editId="6D016227">
+            <wp:extent cx="5731510" cy="1324610"/>
+            <wp:effectExtent l="0" t="0" r="2540" b="8890"/>
+            <wp:docPr id="4" name="Picture 4"/>
+            <wp:cNvGraphicFramePr>
+              <a:graphicFrameLocks xmlns:a="http://schemas.openxmlformats.org/drawingml/2006/main" noChangeAspect="1"/>
+            </wp:cNvGraphicFramePr>
+            <a:graphic xmlns:a="http://schemas.openxmlformats.org/drawingml/2006/main">
+              <a:graphicData uri="http://schemas.openxmlformats.org/drawingml/2006/picture">
+                <pic:pic xmlns:pic="http://schemas.openxmlformats.org/drawingml/2006/picture">
+                  <pic:nvPicPr>
+                    <pic:cNvPr id="1" name=""/>
+                    <pic:cNvPicPr/>
+                  </pic:nvPicPr>
+                  <pic:blipFill>
+                    <a:blip r:embed="rId7"/>
+                    <a:stretch>
+                      <a:fillRect/>
+                    </a:stretch>
+                  </pic:blipFill>
+                  <pic:spPr>
+                    <a:xfrm>
+                      <a:off x="0" y="0"/>
+                      <a:ext cx="5731510" cy="1324610"/>
+                    </a:xfrm>
+                    <a:prstGeom prst="rect">
+                      <a:avLst/>
+                    </a:prstGeom>
+                  </pic:spPr>
+                </pic:pic>
+              </a:graphicData>
+            </a:graphic>
+          </wp:inline>
+        </w:drawing>
+      </w:r>
+    </w:p>
+    <w:p>
+      <w:pPr>
+        <w:rPr>
+          <w:lang w:val="en-US"/>
+        </w:rPr>
+      </w:pPr>
+      <w:r>
+        <w:rPr>
+          <w:noProof/>
+        </w:rPr>
+        <w:drawing>
+          <wp:inline distT="0" distB="0" distL="0" distR="0" wp14:anchorId="4DE3BC5B" wp14:editId="6BB22BC2">
+            <wp:extent cx="5731510" cy="1504950"/>
+            <wp:effectExtent l="0" t="0" r="2540" b="0"/>
+            <wp:docPr id="15" name="Picture 15"/>
+            <wp:cNvGraphicFramePr>
+              <a:graphicFrameLocks xmlns:a="http://schemas.openxmlformats.org/drawingml/2006/main" noChangeAspect="1"/>
+            </wp:cNvGraphicFramePr>
+            <a:graphic xmlns:a="http://schemas.openxmlformats.org/drawingml/2006/main">
+              <a:graphicData uri="http://schemas.openxmlformats.org/drawingml/2006/picture">
+                <pic:pic xmlns:pic="http://schemas.openxmlformats.org/drawingml/2006/picture">
+                  <pic:nvPicPr>
+                    <pic:cNvPr id="1" name=""/>
+                    <pic:cNvPicPr/>
+                  </pic:nvPicPr>
+                  <pic:blipFill>
+                    <a:blip r:embed="rId8"/>
+                    <a:stretch>
+                      <a:fillRect/>
+                    </a:stretch>
+                  </pic:blipFill>
+                  <pic:spPr>
+                    <a:xfrm>
+                      <a:off x="0" y="0"/>
+                      <a:ext cx="5731510" cy="1504950"/>
+                    </a:xfrm>
+                    <a:prstGeom prst="rect">
+                      <a:avLst/>
+                    </a:prstGeom>
+                  </pic:spPr>
+                </pic:pic>
+              </a:graphicData>
+            </a:graphic>
+          </wp:inline>
+        </w:drawing>
+      </w:r>
+    </w:p>
+    <w:p>
+      <w:pPr>
+        <w:pStyle w:val="ListParagraph"/>
+        <w:numPr>
+          <w:ilvl w:val="0"/>
+          <w:numId w:val="10"/>
+        </w:numPr>
+        <w:rPr>
+          <w:lang w:val="en-US"/>
+        </w:rPr>
+      </w:pPr>
+      <w:r>
+        <w:rPr>
+          <w:lang w:val="en-US"/>
+        </w:rPr>
+        <w:t>Diet_plan</w:t>
+      </w:r>
+    </w:p>
+    <w:p>
+      <w:pPr>
+        <w:rPr>
+          <w:lang w:val="en-US"/>
+        </w:rPr>
+      </w:pPr>
+      <w:r>
+        <w:rPr>
+          <w:noProof/>
+        </w:rPr>
+        <w:drawing>
+          <wp:inline distT="0" distB="0" distL="0" distR="0" wp14:anchorId="2350564E" wp14:editId="5CF6B528">
+            <wp:extent cx="5731510" cy="1509395"/>
+            <wp:effectExtent l="0" t="0" r="2540" b="0"/>
+            <wp:docPr id="5" name="Picture 5"/>
+            <wp:cNvGraphicFramePr>
+              <a:graphicFrameLocks xmlns:a="http://schemas.openxmlformats.org/drawingml/2006/main" noChangeAspect="1"/>
+            </wp:cNvGraphicFramePr>
+            <a:graphic xmlns:a="http://schemas.openxmlformats.org/drawingml/2006/main">
+              <a:graphicData uri="http://schemas.openxmlformats.org/drawingml/2006/picture">
+                <pic:pic xmlns:pic="http://schemas.openxmlformats.org/drawingml/2006/picture">
+                  <pic:nvPicPr>
+                    <pic:cNvPr id="1" name=""/>
+                    <pic:cNvPicPr/>
+                  </pic:nvPicPr>
+                  <pic:blipFill>
+                    <a:blip r:embed="rId9"/>
+                    <a:stretch>
+                      <a:fillRect/>
+                    </a:stretch>
+                  </pic:blipFill>
+                  <pic:spPr>
+                    <a:xfrm>
+                      <a:off x="0" y="0"/>
+                      <a:ext cx="5731510" cy="1509395"/>
+                    </a:xfrm>
+                    <a:prstGeom prst="rect">
+                      <a:avLst/>
+                    </a:prstGeom>
+                  </pic:spPr>
+                </pic:pic>
+              </a:graphicData>
+            </a:graphic>
+          </wp:inline>
+        </w:drawing>
+      </w:r>
+    </w:p>
+    <w:p>
+      <w:pPr>
+        <w:rPr>
+          <w:lang w:val="en-US"/>
+        </w:rPr>
+      </w:pPr>
+      <w:r>
+        <w:rPr>
+          <w:noProof/>
+        </w:rPr>
+        <w:drawing>
+          <wp:inline distT="0" distB="0" distL="0" distR="0" wp14:anchorId="4DE10B21" wp14:editId="4D74C73B">
+            <wp:extent cx="4362450" cy="1685925"/>
+            <wp:effectExtent l="0" t="0" r="0" b="9525"/>
+            <wp:docPr id="16" name="Picture 16"/>
+            <wp:cNvGraphicFramePr>
+              <a:graphicFrameLocks xmlns:a="http://schemas.openxmlformats.org/drawingml/2006/main" noChangeAspect="1"/>
+            </wp:cNvGraphicFramePr>
+            <a:graphic xmlns:a="http://schemas.openxmlformats.org/drawingml/2006/main">
+              <a:graphicData uri="http://schemas.openxmlformats.org/drawingml/2006/picture">
+                <pic:pic xmlns:pic="http://schemas.openxmlformats.org/drawingml/2006/picture">
+                  <pic:nvPicPr>
+                    <pic:cNvPr id="1" name=""/>
+                    <pic:cNvPicPr/>
+                  </pic:nvPicPr>
+                  <pic:blipFill>
+                    <a:blip r:embed="rId10"/>
+                    <a:stretch>
+                      <a:fillRect/>
+                    </a:stretch>
+                  </pic:blipFill>
+                  <pic:spPr>
+                    <a:xfrm>
+                      <a:off x="0" y="0"/>
+                      <a:ext cx="4362450" cy="1685925"/>
+                    </a:xfrm>
+                    <a:prstGeom prst="rect">
+                      <a:avLst/>
+                    </a:prstGeom>
+                  </pic:spPr>
+                </pic:pic>
+              </a:graphicData>
+            </a:graphic>
+          </wp:inline>
+        </w:drawing>
+      </w:r>
+    </w:p>
+    <w:p>
+      <w:pPr>
+        <w:pStyle w:val="ListParagraph"/>
+        <w:numPr>
+          <w:ilvl w:val="0"/>
+          <w:numId w:val="10"/>
+        </w:numPr>
+        <w:rPr>
+          <w:lang w:val="en-US"/>
+        </w:rPr>
+      </w:pPr>
+      <w:r>
+        <w:rPr>
+          <w:lang w:val="en-US"/>
+        </w:rPr>
+        <w:t>Equipment</w:t>
+      </w:r>
+    </w:p>
+    <w:p>
+      <w:pPr>
+        <w:rPr>
+          <w:lang w:val="en-US"/>
+        </w:rPr>
+      </w:pPr>
+      <w:r>
+        <w:rPr>
+          <w:noProof/>
+        </w:rPr>
+        <w:lastRenderedPageBreak/>
+        <w:drawing>
+          <wp:inline distT="0" distB="0" distL="0" distR="0" wp14:anchorId="69C54EC6" wp14:editId="13E6B22F">
+            <wp:extent cx="5731510" cy="1127760"/>
+            <wp:effectExtent l="0" t="0" r="2540" b="0"/>
+            <wp:docPr id="6" name="Picture 6"/>
+            <wp:cNvGraphicFramePr>
+              <a:graphicFrameLocks xmlns:a="http://schemas.openxmlformats.org/drawingml/2006/main" noChangeAspect="1"/>
+            </wp:cNvGraphicFramePr>
+            <a:graphic xmlns:a="http://schemas.openxmlformats.org/drawingml/2006/main">
+              <a:graphicData uri="http://schemas.openxmlformats.org/drawingml/2006/picture">
+                <pic:pic xmlns:pic="http://schemas.openxmlformats.org/drawingml/2006/picture">
+                  <pic:nvPicPr>
+                    <pic:cNvPr id="1" name=""/>
+                    <pic:cNvPicPr/>
+                  </pic:nvPicPr>
+                  <pic:blipFill>
+                    <a:blip r:embed="rId11"/>
+                    <a:stretch>
+                      <a:fillRect/>
+                    </a:stretch>
+                  </pic:blipFill>
+                  <pic:spPr>
+                    <a:xfrm>
+                      <a:off x="0" y="0"/>
+                      <a:ext cx="5731510" cy="1127760"/>
+                    </a:xfrm>
+                    <a:prstGeom prst="rect">
+                      <a:avLst/>
+                    </a:prstGeom>
+                  </pic:spPr>
+                </pic:pic>
+              </a:graphicData>
+            </a:graphic>
+          </wp:inline>
+        </w:drawing>
+      </w:r>
+    </w:p>
+    <w:p>
+      <w:pPr>
+        <w:rPr>
+          <w:lang w:val="en-US"/>
+        </w:rPr>
+      </w:pPr>
+      <w:r>
+        <w:rPr>
+          <w:noProof/>
+        </w:rPr>
+        <w:drawing>
+          <wp:inline distT="0" distB="0" distL="0" distR="0" wp14:anchorId="673E6701" wp14:editId="06CD8901">
+            <wp:extent cx="5731510" cy="3280410"/>
+            <wp:effectExtent l="0" t="0" r="2540" b="0"/>
+            <wp:docPr id="20" name="Picture 20"/>
+            <wp:cNvGraphicFramePr>
+              <a:graphicFrameLocks xmlns:a="http://schemas.openxmlformats.org/drawingml/2006/main" noChangeAspect="1"/>
+            </wp:cNvGraphicFramePr>
+            <a:graphic xmlns:a="http://schemas.openxmlformats.org/drawingml/2006/main">
+              <a:graphicData uri="http://schemas.openxmlformats.org/drawingml/2006/picture">
+                <pic:pic xmlns:pic="http://schemas.openxmlformats.org/drawingml/2006/picture">
+                  <pic:nvPicPr>
+                    <pic:cNvPr id="1" name=""/>
+                    <pic:cNvPicPr/>
+                  </pic:nvPicPr>
+                  <pic:blipFill>
+                    <a:blip r:embed="rId12"/>
+                    <a:stretch>
+                      <a:fillRect/>
+                    </a:stretch>
+                  </pic:blipFill>
+                  <pic:spPr>
+                    <a:xfrm>
+                      <a:off x="0" y="0"/>
+                      <a:ext cx="5731510" cy="3280410"/>
+                    </a:xfrm>
+                    <a:prstGeom prst="rect">
+                      <a:avLst/>
+                    </a:prstGeom>
+                  </pic:spPr>
+                </pic:pic>
+              </a:graphicData>
+            </a:graphic>
+          </wp:inline>
+        </w:drawing>
+      </w:r>
+    </w:p>
+    <w:p>
+      <w:pPr>
+        <w:pStyle w:val="ListParagraph"/>
+        <w:numPr>
+          <w:ilvl w:val="0"/>
+          <w:numId w:val="10"/>
+        </w:numPr>
+        <w:rPr>
+          <w:lang w:val="en-US"/>
+        </w:rPr>
+      </w:pPr>
+      <w:r>
+        <w:rPr>
+          <w:lang w:val="en-US"/>
+        </w:rPr>
+        <w:t>Exercise</w:t>
+      </w:r>
+    </w:p>
+    <w:p>
+      <w:pPr>
+        <w:rPr>
+          <w:lang w:val="en-US"/>
+        </w:rPr>
+      </w:pPr>
+      <w:r>
+        <w:rPr>
+          <w:noProof/>
+        </w:rPr>
+        <w:drawing>
+          <wp:inline distT="0" distB="0" distL="0" distR="0" wp14:anchorId="5BD52E88" wp14:editId="55CE42FE">
+            <wp:extent cx="5731510" cy="1510030"/>
+            <wp:effectExtent l="0" t="0" r="2540" b="0"/>
+            <wp:docPr id="7" name="Picture 7"/>
+            <wp:cNvGraphicFramePr>
+              <a:graphicFrameLocks xmlns:a="http://schemas.openxmlformats.org/drawingml/2006/main" noChangeAspect="1"/>
+            </wp:cNvGraphicFramePr>
+            <a:graphic xmlns:a="http://schemas.openxmlformats.org/drawingml/2006/main">
+              <a:graphicData uri="http://schemas.openxmlformats.org/drawingml/2006/picture">
+                <pic:pic xmlns:pic="http://schemas.openxmlformats.org/drawingml/2006/picture">
+                  <pic:nvPicPr>
+                    <pic:cNvPr id="1" name=""/>
+                    <pic:cNvPicPr/>
+                  </pic:nvPicPr>
+                  <pic:blipFill>
+                    <a:blip r:embed="rId13"/>
+                    <a:stretch>
+                      <a:fillRect/>
+                    </a:stretch>
+                  </pic:blipFill>
+                  <pic:spPr>
+                    <a:xfrm>
+                      <a:off x="0" y="0"/>
+                      <a:ext cx="5731510" cy="1510030"/>
+                    </a:xfrm>
+                    <a:prstGeom prst="rect">
+                      <a:avLst/>
+                    </a:prstGeom>
+                  </pic:spPr>
+                </pic:pic>
+              </a:graphicData>
+            </a:graphic>
+          </wp:inline>
+        </w:drawing>
+      </w:r>
+    </w:p>
+    <w:p>
+      <w:pPr>
+        <w:rPr>
+          <w:lang w:val="en-US"/>
+        </w:rPr>
+      </w:pPr>
+      <w:r>
+        <w:rPr>
+          <w:noProof/>
+        </w:rPr>
+        <w:drawing>
+          <wp:inline distT="0" distB="0" distL="0" distR="0" wp14:anchorId="07243761" wp14:editId="5F785DA7">
+            <wp:extent cx="5731510" cy="1437005"/>
+            <wp:effectExtent l="0" t="0" r="2540" b="0"/>
+            <wp:docPr id="18" name="Picture 18"/>
+            <wp:cNvGraphicFramePr>
+              <a:graphicFrameLocks xmlns:a="http://schemas.openxmlformats.org/drawingml/2006/main" noChangeAspect="1"/>
+            </wp:cNvGraphicFramePr>
+            <a:graphic xmlns:a="http://schemas.openxmlformats.org/drawingml/2006/main">
+              <a:graphicData uri="http://schemas.openxmlformats.org/drawingml/2006/picture">
+                <pic:pic xmlns:pic="http://schemas.openxmlformats.org/drawingml/2006/picture">
+                  <pic:nvPicPr>
+                    <pic:cNvPr id="1" name=""/>
+                    <pic:cNvPicPr/>
+                  </pic:nvPicPr>
+                  <pic:blipFill>
+                    <a:blip r:embed="rId14"/>
+                    <a:stretch>
+                      <a:fillRect/>
+                    </a:stretch>
+                  </pic:blipFill>
+                  <pic:spPr>
+                    <a:xfrm>
+                      <a:off x="0" y="0"/>
+                      <a:ext cx="5731510" cy="1437005"/>
+                    </a:xfrm>
+                    <a:prstGeom prst="rect">
+                      <a:avLst/>
+                    </a:prstGeom>
+                  </pic:spPr>
+                </pic:pic>
+              </a:graphicData>
+            </a:graphic>
+          </wp:inline>
+        </w:drawing>
+      </w:r>
+    </w:p>
+    <w:p>
+      <w:pPr>
+        <w:pStyle w:val="ListParagraph"/>
+        <w:numPr>
+          <w:ilvl w:val="0"/>
+          <w:numId w:val="10"/>
+        </w:numPr>
+        <w:rPr>
+          <w:lang w:val="en-US"/>
+        </w:rPr>
+      </w:pPr>
+      <w:r>
+        <w:rPr>
+          <w:lang w:val="en-US"/>
+        </w:rPr>
+        <w:t>Muscle_group</w:t>
+      </w:r>
+    </w:p>
+    <w:p>
+      <w:pPr>
+        <w:pStyle w:val="ListParagraph"/>
+        <w:rPr>
+          <w:lang w:val="en-US"/>
+        </w:rPr>
+      </w:pPr>
+      <w:r>
+        <w:rPr>
+          <w:noProof/>
+        </w:rPr>
+        <w:lastRenderedPageBreak/>
+        <w:drawing>
+          <wp:inline distT="0" distB="0" distL="0" distR="0" wp14:anchorId="6506564E" wp14:editId="32A784DD">
+            <wp:extent cx="5731510" cy="1449070"/>
+            <wp:effectExtent l="0" t="0" r="2540" b="0"/>
+            <wp:docPr id="9" name="Picture 9"/>
+            <wp:cNvGraphicFramePr>
+              <a:graphicFrameLocks xmlns:a="http://schemas.openxmlformats.org/drawingml/2006/main" noChangeAspect="1"/>
+            </wp:cNvGraphicFramePr>
+            <a:graphic xmlns:a="http://schemas.openxmlformats.org/drawingml/2006/main">
+              <a:graphicData uri="http://schemas.openxmlformats.org/drawingml/2006/picture">
+                <pic:pic xmlns:pic="http://schemas.openxmlformats.org/drawingml/2006/picture">
+                  <pic:nvPicPr>
+                    <pic:cNvPr id="1" name=""/>
+                    <pic:cNvPicPr/>
+                  </pic:nvPicPr>
+                  <pic:blipFill>
+                    <a:blip r:embed="rId15"/>
+                    <a:stretch>
+                      <a:fillRect/>
+                    </a:stretch>
+                  </pic:blipFill>
+                  <pic:spPr>
+                    <a:xfrm>
+                      <a:off x="0" y="0"/>
+                      <a:ext cx="5731510" cy="1449070"/>
+                    </a:xfrm>
+                    <a:prstGeom prst="rect">
+                      <a:avLst/>
+                    </a:prstGeom>
+                  </pic:spPr>
+                </pic:pic>
+              </a:graphicData>
+            </a:graphic>
+          </wp:inline>
+        </w:drawing>
+      </w:r>
+    </w:p>
+    <w:p>
+      <w:pPr>
+        <w:pStyle w:val="ListParagraph"/>
+        <w:rPr>
+          <w:lang w:val="en-US"/>
+        </w:rPr>
+      </w:pPr>
+      <w:r>
+        <w:rPr>
+          <w:noProof/>
+        </w:rPr>
+        <w:drawing>
+          <wp:inline distT="0" distB="0" distL="0" distR="0" wp14:anchorId="310DC544" wp14:editId="6570C7A0">
+            <wp:extent cx="5731510" cy="1832610"/>
+            <wp:effectExtent l="0" t="0" r="2540" b="0"/>
+            <wp:docPr id="21" name="Picture 21"/>
+            <wp:cNvGraphicFramePr>
+              <a:graphicFrameLocks xmlns:a="http://schemas.openxmlformats.org/drawingml/2006/main" noChangeAspect="1"/>
+            </wp:cNvGraphicFramePr>
+            <a:graphic xmlns:a="http://schemas.openxmlformats.org/drawingml/2006/main">
+              <a:graphicData uri="http://schemas.openxmlformats.org/drawingml/2006/picture">
+                <pic:pic xmlns:pic="http://schemas.openxmlformats.org/drawingml/2006/picture">
+                  <pic:nvPicPr>
+                    <pic:cNvPr id="1" name=""/>
+                    <pic:cNvPicPr/>
+                  </pic:nvPicPr>
+                  <pic:blipFill>
+                    <a:blip r:embed="rId16"/>
+                    <a:stretch>
+                      <a:fillRect/>
+                    </a:stretch>
+                  </pic:blipFill>
+                  <pic:spPr>
+                    <a:xfrm>
+                      <a:off x="0" y="0"/>
+                      <a:ext cx="5731510" cy="1832610"/>
+                    </a:xfrm>
+                    <a:prstGeom prst="rect">
+                      <a:avLst/>
+                    </a:prstGeom>
+                  </pic:spPr>
+                </pic:pic>
+              </a:graphicData>
+            </a:graphic>
+          </wp:inline>
+        </w:drawing>
+      </w:r>
+    </w:p>
+    <w:p>
+      <w:pPr>
+        <w:pStyle w:val="ListParagraph"/>
+        <w:rPr>
+          <w:lang w:val="en-US"/>
+        </w:rPr>
+      </w:pPr>
+    </w:p>
+    <w:p>
+      <w:pPr>
+        <w:pStyle w:val="ListParagraph"/>
+        <w:numPr>
+          <w:ilvl w:val="0"/>
+          <w:numId w:val="10"/>
+        </w:numPr>
+        <w:rPr>
+          <w:lang w:val="en-US"/>
+        </w:rPr>
+      </w:pPr>
+      <w:r>
+        <w:rPr>
+          <w:lang w:val="en-US"/>
+        </w:rPr>
+        <w:t>Nutrient_diet</w:t>
+      </w:r>
+    </w:p>
+    <w:p>
+      <w:pPr>
+        <w:rPr>
+          <w:lang w:val="en-US"/>
+        </w:rPr>
+      </w:pPr>
+      <w:r>
+        <w:rPr>
+          <w:noProof/>
+        </w:rPr>
+        <w:drawing>
+          <wp:inline distT="0" distB="0" distL="0" distR="0" wp14:anchorId="7CF0936E" wp14:editId="345346AC">
+            <wp:extent cx="5731510" cy="1383030"/>
+            <wp:effectExtent l="0" t="0" r="2540" b="7620"/>
+            <wp:docPr id="10" name="Picture 10"/>
+            <wp:cNvGraphicFramePr>
+              <a:graphicFrameLocks xmlns:a="http://schemas.openxmlformats.org/drawingml/2006/main" noChangeAspect="1"/>
+            </wp:cNvGraphicFramePr>
+            <a:graphic xmlns:a="http://schemas.openxmlformats.org/drawingml/2006/main">
+              <a:graphicData uri="http://schemas.openxmlformats.org/drawingml/2006/picture">
+                <pic:pic xmlns:pic="http://schemas.openxmlformats.org/drawingml/2006/picture">
+                  <pic:nvPicPr>
+                    <pic:cNvPr id="1" name=""/>
+                    <pic:cNvPicPr/>
+                  </pic:nvPicPr>
+                  <pic:blipFill>
+                    <a:blip r:embed="rId17"/>
+                    <a:stretch>
+                      <a:fillRect/>
+                    </a:stretch>
+                  </pic:blipFill>
+                  <pic:spPr>
+                    <a:xfrm>
+                      <a:off x="0" y="0"/>
+                      <a:ext cx="5731510" cy="1383030"/>
+                    </a:xfrm>
+                    <a:prstGeom prst="rect">
+                      <a:avLst/>
+                    </a:prstGeom>
+                  </pic:spPr>
+                </pic:pic>
+              </a:graphicData>
+            </a:graphic>
+          </wp:inline>
+        </w:drawing>
+      </w:r>
+    </w:p>
+    <w:p>
+      <w:pPr>
+        <w:rPr>
+          <w:lang w:val="en-US"/>
+        </w:rPr>
+      </w:pPr>
+    </w:p>
+    <w:p>
+      <w:pPr>
+        <w:pStyle w:val="ListParagraph"/>
+        <w:numPr>
+          <w:ilvl w:val="0"/>
+          <w:numId w:val="10"/>
+        </w:numPr>
+        <w:rPr>
+          <w:lang w:val="en-US"/>
+        </w:rPr>
+      </w:pPr>
+      <w:r>
+        <w:rPr>
+          <w:lang w:val="en-US"/>
+        </w:rPr>
+        <w:t>Workout_plan</w:t>
+      </w:r>
+    </w:p>
+    <w:p>
+      <w:pPr>
+        <w:rPr>
+          <w:lang w:val="en-US"/>
+        </w:rPr>
+      </w:pPr>
+      <w:r>
+        <w:rPr>
+          <w:noProof/>
+        </w:rPr>
+        <w:drawing>
+          <wp:inline distT="0" distB="0" distL="0" distR="0" wp14:anchorId="4889B9D5" wp14:editId="34D7209F">
+            <wp:extent cx="5731510" cy="2070735"/>
+            <wp:effectExtent l="0" t="0" r="2540" b="5715"/>
+            <wp:docPr id="11" name="Picture 11"/>
+            <wp:cNvGraphicFramePr>
+              <a:graphicFrameLocks xmlns:a="http://schemas.openxmlformats.org/drawingml/2006/main" noChangeAspect="1"/>
+            </wp:cNvGraphicFramePr>
+            <a:graphic xmlns:a="http://schemas.openxmlformats.org/drawingml/2006/main">
+              <a:graphicData uri="http://schemas.openxmlformats.org/drawingml/2006/picture">
+                <pic:pic xmlns:pic="http://schemas.openxmlformats.org/drawingml/2006/picture">
+                  <pic:nvPicPr>
+                    <pic:cNvPr id="1" name=""/>
+                    <pic:cNvPicPr/>
+                  </pic:nvPicPr>
+                  <pic:blipFill>
+                    <a:blip r:embed="rId18"/>
+                    <a:stretch>
+                      <a:fillRect/>
+                    </a:stretch>
+                  </pic:blipFill>
+                  <pic:spPr>
+                    <a:xfrm>
+                      <a:off x="0" y="0"/>
+                      <a:ext cx="5731510" cy="2070735"/>
+                    </a:xfrm>
+                    <a:prstGeom prst="rect">
+                      <a:avLst/>
+                    </a:prstGeom>
+                  </pic:spPr>
+                </pic:pic>
+              </a:graphicData>
+            </a:graphic>
+          </wp:inline>
+        </w:drawing>
+      </w:r>
+    </w:p>
+    <w:p>
+      <w:pPr>
+        <w:rPr>
+          <w:lang w:val="en-US"/>
+        </w:rPr>
+      </w:pPr>
+    </w:p>
+    <w:p>
+      <w:pPr>
+        <w:pStyle w:val="ListParagraph"/>
+        <w:numPr>
+          <w:ilvl w:val="0"/>
+          <w:numId w:val="10"/>
+        </w:numPr>
+        <w:rPr>
+          <w:lang w:val="en-US"/>
+        </w:rPr>
+      </w:pPr>
+      <w:r>
+        <w:rPr>
+          <w:lang w:val="en-US"/>
+        </w:rPr>
+        <w:t>Muscle_workout</w:t>
+      </w:r>
+    </w:p>
+    <w:p>
+      <w:pPr>
+        <w:rPr>
+          <w:lang w:val="en-US"/>
+        </w:rPr>
+      </w:pPr>
+      <w:r>
+        <w:rPr>
+          <w:noProof/>
+        </w:rPr>
+        <w:lastRenderedPageBreak/>
+        <w:drawing>
+          <wp:inline distT="0" distB="0" distL="0" distR="0" wp14:anchorId="7EC62B82" wp14:editId="1CB59142">
+            <wp:extent cx="5731510" cy="1653540"/>
+            <wp:effectExtent l="0" t="0" r="2540" b="3810"/>
+            <wp:docPr id="12" name="Picture 12"/>
+            <wp:cNvGraphicFramePr>
+              <a:graphicFrameLocks xmlns:a="http://schemas.openxmlformats.org/drawingml/2006/main" noChangeAspect="1"/>
+            </wp:cNvGraphicFramePr>
+            <a:graphic xmlns:a="http://schemas.openxmlformats.org/drawingml/2006/main">
+              <a:graphicData uri="http://schemas.openxmlformats.org/drawingml/2006/picture">
+                <pic:pic xmlns:pic="http://schemas.openxmlformats.org/drawingml/2006/picture">
+                  <pic:nvPicPr>
+                    <pic:cNvPr id="1" name=""/>
+                    <pic:cNvPicPr/>
+                  </pic:nvPicPr>
+                  <pic:blipFill>
+                    <a:blip r:embed="rId19"/>
+                    <a:stretch>
+                      <a:fillRect/>
+                    </a:stretch>
+                  </pic:blipFill>
+                  <pic:spPr>
+                    <a:xfrm>
+                      <a:off x="0" y="0"/>
+                      <a:ext cx="5731510" cy="1653540"/>
+                    </a:xfrm>
+                    <a:prstGeom prst="rect">
+                      <a:avLst/>
+                    </a:prstGeom>
+                  </pic:spPr>
+                </pic:pic>
+              </a:graphicData>
+            </a:graphic>
+          </wp:inline>
+        </w:drawing>
+      </w:r>
+    </w:p>
+    <w:p>
+      <w:pPr>
+        <w:rPr>
+          <w:lang w:val="en-US"/>
+        </w:rPr>
+      </w:pPr>
+    </w:p>
+    <w:p>
+      <w:pPr>
+        <w:pStyle w:val="ListParagraph"/>
+        <w:numPr>
+          <w:ilvl w:val="0"/>
+          <w:numId w:val="10"/>
+        </w:numPr>
+        <w:rPr>
+          <w:lang w:val="en-US"/>
+        </w:rPr>
+      </w:pPr>
+      <w:r>
+        <w:rPr>
+          <w:lang w:val="en-US"/>
+        </w:rPr>
+        <w:t>Member</w:t>
+      </w:r>
+    </w:p>
+    <w:p>
+      <w:pPr>
+        <w:rPr>
+          <w:lang w:val="en-US"/>
+        </w:rPr>
+      </w:pPr>
+      <w:r>
+        <w:rPr>
+          <w:noProof/>
+        </w:rPr>
+        <w:drawing>
+          <wp:inline distT="0" distB="0" distL="0" distR="0" wp14:anchorId="6E2617C0" wp14:editId="7597EF17">
+            <wp:extent cx="5731510" cy="2103755"/>
+            <wp:effectExtent l="0" t="0" r="2540" b="0"/>
+            <wp:docPr id="13" name="Picture 13"/>
+            <wp:cNvGraphicFramePr>
+              <a:graphicFrameLocks xmlns:a="http://schemas.openxmlformats.org/drawingml/2006/main" noChangeAspect="1"/>
+            </wp:cNvGraphicFramePr>
+            <a:graphic xmlns:a="http://schemas.openxmlformats.org/drawingml/2006/main">
+              <a:graphicData uri="http://schemas.openxmlformats.org/drawingml/2006/picture">
+                <pic:pic xmlns:pic="http://schemas.openxmlformats.org/drawingml/2006/picture">
+                  <pic:nvPicPr>
+                    <pic:cNvPr id="1" name=""/>
+                    <pic:cNvPicPr/>
+                  </pic:nvPicPr>
+                  <pic:blipFill>
+                    <a:blip r:embed="rId20"/>
+                    <a:stretch>
+                      <a:fillRect/>
+                    </a:stretch>
+                  </pic:blipFill>
+                  <pic:spPr>
+                    <a:xfrm>
+                      <a:off x="0" y="0"/>
+                      <a:ext cx="5731510" cy="2103755"/>
+                    </a:xfrm>
+                    <a:prstGeom prst="rect">
+                      <a:avLst/>
+                    </a:prstGeom>
+                  </pic:spPr>
+                </pic:pic>
+              </a:graphicData>
+            </a:graphic>
+          </wp:inline>
+        </w:drawing>
+      </w:r>
+    </w:p>
+    <w:p>
+      <w:pPr>
+        <w:rPr>
+          <w:lang w:val="en-US"/>
+        </w:rPr>
+      </w:pPr>
+    </w:p>
+    <w:p>
+      <w:pPr>
+        <w:rPr>
+          <w:lang w:val="en-US"/>
+        </w:rPr>
+      </w:pPr>
+    </w:p>
+    <w:p>
+      <w:pPr>
+        <w:pStyle w:val="ListParagraph"/>
+        <w:numPr>
+          <w:ilvl w:val="0"/>
+          <w:numId w:val="10"/>
+        </w:numPr>
+        <w:rPr>
+          <w:lang w:val="en-US"/>
+        </w:rPr>
+      </w:pPr>
+      <w:r>
+        <w:rPr>
+          <w:lang w:val="en-US"/>
+        </w:rPr>
+        <w:t>Log</w:t>
+      </w:r>
+    </w:p>
+    <w:p>
+      <w:pPr>
+        <w:rPr>
+          <w:lang w:val="en-US"/>
+        </w:rPr>
+      </w:pPr>
+      <w:r>
+        <w:rPr>
+          <w:noProof/>
+        </w:rPr>
+        <w:drawing>
+          <wp:inline distT="0" distB="0" distL="0" distR="0" wp14:anchorId="5B2DEAE2" wp14:editId="4CDBDB98">
+            <wp:extent cx="5731510" cy="2270125"/>
+            <wp:effectExtent l="0" t="0" r="2540" b="0"/>
+            <wp:docPr id="14" name="Picture 14"/>
+            <wp:cNvGraphicFramePr>
+              <a:graphicFrameLocks xmlns:a="http://schemas.openxmlformats.org/drawingml/2006/main" noChangeAspect="1"/>
+            </wp:cNvGraphicFramePr>
+            <a:graphic xmlns:a="http://schemas.openxmlformats.org/drawingml/2006/main">
+              <a:graphicData uri="http://schemas.openxmlformats.org/drawingml/2006/picture">
+                <pic:pic xmlns:pic="http://schemas.openxmlformats.org/drawingml/2006/picture">
+                  <pic:nvPicPr>
+                    <pic:cNvPr id="1" name=""/>
+                    <pic:cNvPicPr/>
+                  </pic:nvPicPr>
+                  <pic:blipFill>
+                    <a:blip r:embed="rId21"/>
+                    <a:stretch>
+                      <a:fillRect/>
+                    </a:stretch>
+                  </pic:blipFill>
+                  <pic:spPr>
+                    <a:xfrm>
+                      <a:off x="0" y="0"/>
+                      <a:ext cx="5731510" cy="2270125"/>
+                    </a:xfrm>
+                    <a:prstGeom prst="rect">
+                      <a:avLst/>
+                    </a:prstGeom>
+                  </pic:spPr>
+                </pic:pic>
+              </a:graphicData>
+            </a:graphic>
+          </wp:inline>
+        </w:drawing>
+      </w:r>
     </w:p>
     <w:p>
       <w:pPr>
@@ -2179,13 +2766,7 @@
         <w:rPr>
           <w:lang w:val="en-US"/>
         </w:rPr>
-        <w:t xml:space="preserve"> </w:t>
-      </w:r>
-      <w:r>
-        <w:rPr>
-          <w:lang w:val="en-US"/>
-        </w:rPr>
-        <w:t xml:space="preserve"> </w:t>
+        <w:t xml:space="preserve">  </w:t>
       </w:r>
     </w:p>
     <w:p>
@@ -2618,7 +3199,7 @@
         <v:path o:extrusionok="f" gradientshapeok="t" o:connecttype="rect"/>
         <o:lock v:ext="edit" aspectratio="t"/>
       </v:shapetype>
-      <v:shape id="_x0000_i1315" type="#_x0000_t75" style="width:11.4pt;height:11.4pt" o:bullet="t">
+      <v:shape id="_x0000_i1026" type="#_x0000_t75" style="width:11.55pt;height:11.55pt" o:bullet="t">
         <v:imagedata r:id="rId1" o:title="mso2DC"/>
       </v:shape>
     </w:pict>
@@ -3191,7 +3772,7 @@
   <w:abstractNum w:abstractNumId="5" w15:restartNumberingAfterBreak="0">
     <w:nsid w:val="41495B5A"/>
     <w:multiLevelType w:val="hybridMultilevel"/>
-    <w:tmpl w:val="A4E2EBF0"/>
+    <w:tmpl w:val="3E244BF6"/>
     <w:lvl w:ilvl="0" w:tplc="20000009">
       <w:start w:val="1"/>
       <w:numFmt w:val="bullet"/>
@@ -3415,6 +3996,119 @@
     </w:lvl>
   </w:abstractNum>
   <w:abstractNum w:abstractNumId="7" w15:restartNumberingAfterBreak="0">
+    <w:nsid w:val="5CFA37E6"/>
+    <w:multiLevelType w:val="hybridMultilevel"/>
+    <w:tmpl w:val="E5A2F4B0"/>
+    <w:lvl w:ilvl="0" w:tplc="20000001">
+      <w:start w:val="1"/>
+      <w:numFmt w:val="bullet"/>
+      <w:lvlText w:val=""/>
+      <w:lvlJc w:val="left"/>
+      <w:pPr>
+        <w:ind w:left="720" w:hanging="360"/>
+      </w:pPr>
+      <w:rPr>
+        <w:rFonts w:ascii="Symbol" w:hAnsi="Symbol" w:hint="default"/>
+      </w:rPr>
+    </w:lvl>
+    <w:lvl w:ilvl="1" w:tplc="20000003" w:tentative="1">
+      <w:start w:val="1"/>
+      <w:numFmt w:val="bullet"/>
+      <w:lvlText w:val="o"/>
+      <w:lvlJc w:val="left"/>
+      <w:pPr>
+        <w:ind w:left="1440" w:hanging="360"/>
+      </w:pPr>
+      <w:rPr>
+        <w:rFonts w:ascii="Courier New" w:hAnsi="Courier New" w:cs="Courier New" w:hint="default"/>
+      </w:rPr>
+    </w:lvl>
+    <w:lvl w:ilvl="2" w:tplc="20000005" w:tentative="1">
+      <w:start w:val="1"/>
+      <w:numFmt w:val="bullet"/>
+      <w:lvlText w:val=""/>
+      <w:lvlJc w:val="left"/>
+      <w:pPr>
+        <w:ind w:left="2160" w:hanging="360"/>
+      </w:pPr>
+      <w:rPr>
+        <w:rFonts w:ascii="Wingdings" w:hAnsi="Wingdings" w:hint="default"/>
+      </w:rPr>
+    </w:lvl>
+    <w:lvl w:ilvl="3" w:tplc="20000001" w:tentative="1">
+      <w:start w:val="1"/>
+      <w:numFmt w:val="bullet"/>
+      <w:lvlText w:val=""/>
+      <w:lvlJc w:val="left"/>
+      <w:pPr>
+        <w:ind w:left="2880" w:hanging="360"/>
+      </w:pPr>
+      <w:rPr>
+        <w:rFonts w:ascii="Symbol" w:hAnsi="Symbol" w:hint="default"/>
+      </w:rPr>
+    </w:lvl>
+    <w:lvl w:ilvl="4" w:tplc="20000003" w:tentative="1">
+      <w:start w:val="1"/>
+      <w:numFmt w:val="bullet"/>
+      <w:lvlText w:val="o"/>
+      <w:lvlJc w:val="left"/>
+      <w:pPr>
+        <w:ind w:left="3600" w:hanging="360"/>
+      </w:pPr>
+      <w:rPr>
+        <w:rFonts w:ascii="Courier New" w:hAnsi="Courier New" w:cs="Courier New" w:hint="default"/>
+      </w:rPr>
+    </w:lvl>
+    <w:lvl w:ilvl="5" w:tplc="20000005" w:tentative="1">
+      <w:start w:val="1"/>
+      <w:numFmt w:val="bullet"/>
+      <w:lvlText w:val=""/>
+      <w:lvlJc w:val="left"/>
+      <w:pPr>
+        <w:ind w:left="4320" w:hanging="360"/>
+      </w:pPr>
+      <w:rPr>
+        <w:rFonts w:ascii="Wingdings" w:hAnsi="Wingdings" w:hint="default"/>
+      </w:rPr>
+    </w:lvl>
+    <w:lvl w:ilvl="6" w:tplc="20000001" w:tentative="1">
+      <w:start w:val="1"/>
+      <w:numFmt w:val="bullet"/>
+      <w:lvlText w:val=""/>
+      <w:lvlJc w:val="left"/>
+      <w:pPr>
+        <w:ind w:left="5040" w:hanging="360"/>
+      </w:pPr>
+      <w:rPr>
+        <w:rFonts w:ascii="Symbol" w:hAnsi="Symbol" w:hint="default"/>
+      </w:rPr>
+    </w:lvl>
+    <w:lvl w:ilvl="7" w:tplc="20000003" w:tentative="1">
+      <w:start w:val="1"/>
+      <w:numFmt w:val="bullet"/>
+      <w:lvlText w:val="o"/>
+      <w:lvlJc w:val="left"/>
+      <w:pPr>
+        <w:ind w:left="5760" w:hanging="360"/>
+      </w:pPr>
+      <w:rPr>
+        <w:rFonts w:ascii="Courier New" w:hAnsi="Courier New" w:cs="Courier New" w:hint="default"/>
+      </w:rPr>
+    </w:lvl>
+    <w:lvl w:ilvl="8" w:tplc="20000005" w:tentative="1">
+      <w:start w:val="1"/>
+      <w:numFmt w:val="bullet"/>
+      <w:lvlText w:val=""/>
+      <w:lvlJc w:val="left"/>
+      <w:pPr>
+        <w:ind w:left="6480" w:hanging="360"/>
+      </w:pPr>
+      <w:rPr>
+        <w:rFonts w:ascii="Wingdings" w:hAnsi="Wingdings" w:hint="default"/>
+      </w:rPr>
+    </w:lvl>
+  </w:abstractNum>
+  <w:abstractNum w:abstractNumId="8" w15:restartNumberingAfterBreak="0">
     <w:nsid w:val="665F0B17"/>
     <w:multiLevelType w:val="hybridMultilevel"/>
     <w:tmpl w:val="22EE726C"/>
@@ -3528,7 +4222,7 @@
       </w:rPr>
     </w:lvl>
   </w:abstractNum>
-  <w:abstractNum w:abstractNumId="8" w15:restartNumberingAfterBreak="0">
+  <w:abstractNum w:abstractNumId="9" w15:restartNumberingAfterBreak="0">
     <w:nsid w:val="77B10CB0"/>
     <w:multiLevelType w:val="hybridMultilevel"/>
     <w:tmpl w:val="FD60D732"/>
@@ -3646,10 +4340,10 @@
     <w:abstractNumId w:val="5"/>
   </w:num>
   <w:num w:numId="2">
-    <w:abstractNumId w:val="8"/>
+    <w:abstractNumId w:val="9"/>
   </w:num>
   <w:num w:numId="3">
-    <w:abstractNumId w:val="7"/>
+    <w:abstractNumId w:val="8"/>
   </w:num>
   <w:num w:numId="4">
     <w:abstractNumId w:val="3"/>
@@ -3668,6 +4362,9 @@
   </w:num>
   <w:num w:numId="9">
     <w:abstractNumId w:val="0"/>
+  </w:num>
+  <w:num w:numId="10">
+    <w:abstractNumId w:val="7"/>
   </w:num>
 </w:numbering>
 </file>
@@ -3795,6 +4492,7 @@
     <w:lsdException w:name="HTML Sample" w:semiHidden="1" w:unhideWhenUsed="1"/>
     <w:lsdException w:name="HTML Typewriter" w:semiHidden="1" w:unhideWhenUsed="1"/>
     <w:lsdException w:name="HTML Variable" w:semiHidden="1" w:unhideWhenUsed="1"/>
+    <w:lsdException w:name="Normal Table" w:semiHidden="1" w:unhideWhenUsed="1"/>
     <w:lsdException w:name="annotation subject" w:semiHidden="1" w:unhideWhenUsed="1"/>
     <w:lsdException w:name="No List" w:semiHidden="1" w:unhideWhenUsed="1"/>
     <w:lsdException w:name="Outline List 1" w:semiHidden="1" w:unhideWhenUsed="1"/>
@@ -3841,8 +4539,10 @@
     <w:lsdException w:name="Table Subtle 2" w:semiHidden="1" w:unhideWhenUsed="1"/>
     <w:lsdException w:name="Table Web 1" w:semiHidden="1" w:unhideWhenUsed="1"/>
     <w:lsdException w:name="Table Web 2" w:semiHidden="1" w:unhideWhenUsed="1"/>
+    <w:lsdException w:name="Table Web 3" w:semiHidden="1" w:unhideWhenUsed="1"/>
     <w:lsdException w:name="Balloon Text" w:semiHidden="1" w:unhideWhenUsed="1"/>
     <w:lsdException w:name="Table Grid" w:uiPriority="39"/>
+    <w:lsdException w:name="Table Theme" w:semiHidden="1" w:unhideWhenUsed="1"/>
     <w:lsdException w:name="Placeholder Text" w:semiHidden="1"/>
     <w:lsdException w:name="No Spacing" w:uiPriority="1" w:qFormat="1"/>
     <w:lsdException w:name="Light Shading" w:uiPriority="60"/>

</xml_diff>